<commit_message>
Update: magisterka (Przegląd literatury)
</commit_message>
<xml_diff>
--- a/Jacek-Marianski_magisterka.docx
+++ b/Jacek-Marianski_magisterka.docx
@@ -231,21 +231,7 @@
         <w:rPr>
           <w:lang w:val="en-GB"/>
         </w:rPr>
-        <w:t xml:space="preserve">// </w:t>
-      </w:r>
-      <w:proofErr w:type="spellStart"/>
-      <w:r>
-        <w:rPr>
-          <w:lang w:val="en-GB"/>
-        </w:rPr>
-        <w:t>fulltext</w:t>
-      </w:r>
-      <w:proofErr w:type="spellEnd"/>
-      <w:r>
-        <w:rPr>
-          <w:lang w:val="en-GB"/>
-        </w:rPr>
-        <w:t xml:space="preserve"> extraction</w:t>
+        <w:t>// fulltext extraction</w:t>
       </w:r>
     </w:p>
     <w:p>
@@ -341,8 +327,6 @@
           <w:lang w:val="en-GB"/>
         </w:rPr>
       </w:pPr>
-      <w:bookmarkStart w:id="0" w:name="_GoBack"/>
-      <w:bookmarkEnd w:id="0"/>
     </w:p>
     <w:p>
       <w:pPr>
@@ -479,6 +463,115 @@
         <w:t>Literatura poruszająca problem pozyskiwania korpusów tekstu z internetu jest uboga, jednakże jest wiele prac naukowych dotykających problematyki zautomatyzowanego pobierania zasobów internetowych, oraz dotyczących wykorzystania korpusów tekstu w różnych dziedzinach wiedzy. W tym rozdziale postaram się przedstawić najistotniejsze źródła, z których korzystałem przy pracy, opiszę co zawierają oraz opiszę stosunek tych prac z moją pracą.</w:t>
       </w:r>
     </w:p>
+    <w:p>
+      <w:pPr>
+        <w:pStyle w:val="Heading2"/>
+        <w:rPr>
+          <w:rFonts w:eastAsia="Times New Roman"/>
+          <w:lang w:val="en-US" w:eastAsia="pl-PL"/>
+        </w:rPr>
+      </w:pPr>
+      <w:r>
+        <w:rPr>
+          <w:rFonts w:eastAsia="Times New Roman"/>
+          <w:lang w:val="en-US" w:eastAsia="pl-PL"/>
+        </w:rPr>
+        <w:t>Internet Documents: A Rich Source</w:t>
+      </w:r>
+      <w:r>
+        <w:rPr>
+          <w:rFonts w:eastAsia="Times New Roman"/>
+          <w:lang w:val="en-US" w:eastAsia="pl-PL"/>
+        </w:rPr>
+        <w:t xml:space="preserve"> </w:t>
+      </w:r>
+      <w:r>
+        <w:rPr>
+          <w:rFonts w:eastAsia="Times New Roman"/>
+          <w:lang w:val="en-US" w:eastAsia="pl-PL"/>
+        </w:rPr>
+        <w:t>for Spoken Language Modeling</w:t>
+      </w:r>
+    </w:p>
+    <w:p>
+      <w:pPr>
+        <w:rPr>
+          <w:lang w:eastAsia="pl-PL"/>
+        </w:rPr>
+      </w:pPr>
+      <w:r>
+        <w:rPr>
+          <w:lang w:val="en-US" w:eastAsia="pl-PL"/>
+        </w:rPr>
+        <w:tab/>
+      </w:r>
+      <w:r>
+        <w:rPr>
+          <w:lang w:eastAsia="pl-PL"/>
+        </w:rPr>
+        <w:t xml:space="preserve">W tej pracy zaproponowano </w:t>
+      </w:r>
+      <w:r>
+        <w:rPr>
+          <w:lang w:eastAsia="pl-PL"/>
+        </w:rPr>
+        <w:t>metodologię pozyskiwania dokumentów  internetowych w celu pozyskania tekstów</w:t>
+      </w:r>
+      <w:r>
+        <w:rPr>
+          <w:lang w:eastAsia="pl-PL"/>
+        </w:rPr>
+        <w:t xml:space="preserve"> </w:t>
+      </w:r>
+      <w:r>
+        <w:rPr>
+          <w:lang w:eastAsia="pl-PL"/>
+        </w:rPr>
+        <w:t xml:space="preserve">do modelowania języka mówionego. Aktualne modele językowe często są oparte na  tekstach pisanych i/lub nadużywanym Czarnoksiężniku z krainy Oz, albo na eksperymentalnych dialogach. Przy pomocy tekstów pozyskanych z internetu, potem przeczytanych przez </w:t>
+      </w:r>
+      <w:r>
+        <w:rPr>
+          <w:lang w:eastAsia="pl-PL"/>
+        </w:rPr>
+        <w:lastRenderedPageBreak/>
+        <w:t xml:space="preserve">eksperymentatorów, a następnie przeanalizowanych przez algorytmy rozpoznawania mowy otrzymano 15% wzrost skuteczności w rozpoznawaniu słów. </w:t>
+      </w:r>
+    </w:p>
+    <w:p>
+      <w:pPr>
+        <w:rPr>
+          <w:lang w:eastAsia="pl-PL"/>
+        </w:rPr>
+      </w:pPr>
+      <w:r>
+        <w:rPr>
+          <w:lang w:eastAsia="pl-PL"/>
+        </w:rPr>
+        <w:tab/>
+        <w:t xml:space="preserve">Moja praca będzie w dużej mierze </w:t>
+      </w:r>
+      <w:r>
+        <w:rPr>
+          <w:lang w:eastAsia="pl-PL"/>
+        </w:rPr>
+        <w:t>będzie opierała się na pozyskiwaniu tekstów z internetu. Moim zadaniem jednak będzie przekształcanie ich na korpusy tekstów w formacie CCL</w:t>
+      </w:r>
+      <w:r>
+        <w:rPr>
+          <w:lang w:eastAsia="pl-PL"/>
+        </w:rPr>
+        <w:t>, gdzie praca ta opierała się głównie na pozyskaniu tekstów do celów późniejszego ich odczytania. Analiza morfo-syntaktyczna byłaby im niepotrzebna.</w:t>
+      </w:r>
+    </w:p>
+    <w:p>
+      <w:pPr>
+        <w:rPr>
+          <w:lang w:eastAsia="pl-PL"/>
+        </w:rPr>
+      </w:pPr>
+      <w:bookmarkStart w:id="0" w:name="_GoBack"/>
+      <w:bookmarkEnd w:id="0"/>
+    </w:p>
     <w:p/>
     <w:p>
       <w:pPr>
@@ -588,16 +681,8 @@
           <w:numId w:val="5"/>
         </w:numPr>
       </w:pPr>
-      <w:commentRangeStart w:id="1"/>
       <w:r>
         <w:t>Anotacje do styli fragmentów (chunk-style) z możliwymi dyskontynuacjami</w:t>
-      </w:r>
-      <w:commentRangeEnd w:id="1"/>
-      <w:r>
-        <w:rPr>
-          <w:rStyle w:val="CommentReference"/>
-        </w:rPr>
-        <w:commentReference w:id="1"/>
       </w:r>
     </w:p>
     <w:p>
@@ -632,32 +717,6 @@
     </w:sectPr>
   </w:body>
 </w:document>
-</file>
-
-<file path=word/comments.xml><?xml version="1.0" encoding="utf-8"?>
-<w:comments xmlns:wpc="http://schemas.microsoft.com/office/word/2010/wordprocessingCanvas" xmlns:mc="http://schemas.openxmlformats.org/markup-compatibility/2006" xmlns:o="urn:schemas-microsoft-com:office:office" xmlns:r="http://schemas.openxmlformats.org/officeDocument/2006/relationships" xmlns:m="http://schemas.openxmlformats.org/officeDocument/2006/math" xmlns:v="urn:schemas-microsoft-com:vml" xmlns:wp14="http://schemas.microsoft.com/office/word/2010/wordprocessingDrawing" xmlns:wp="http://schemas.openxmlformats.org/drawingml/2006/wordprocessingDrawing" xmlns:w10="urn:schemas-microsoft-com:office:word" xmlns:w="http://schemas.openxmlformats.org/wordprocessingml/2006/main" xmlns:w14="http://schemas.microsoft.com/office/word/2010/wordml" xmlns:wpg="http://schemas.microsoft.com/office/word/2010/wordprocessingGroup" xmlns:wpi="http://schemas.microsoft.com/office/word/2010/wordprocessingInk" xmlns:wne="http://schemas.microsoft.com/office/word/2006/wordml" xmlns:wps="http://schemas.microsoft.com/office/word/2010/wordprocessingShape" mc:Ignorable="w14 wp14">
-  <w:comment w:id="1" w:author="Jacek Mariański" w:date="2016-01-22T21:14:00Z" w:initials="JM">
-    <w:p>
-      <w:r>
-        <w:rPr>
-          <w:rStyle w:val="CommentReference"/>
-        </w:rPr>
-        <w:annotationRef/>
-      </w:r>
-      <w:r>
-        <w:rPr>
-          <w:rStyle w:val="CommentReference"/>
-        </w:rPr>
-        <w:t>Nie jestem pewien tego tłumaczenia</w:t>
-      </w:r>
-    </w:p>
-    <w:p>
-      <w:pPr>
-        <w:pStyle w:val="CommentText"/>
-      </w:pPr>
-    </w:p>
-  </w:comment>
-</w:comments>
 </file>
 
 <file path=word/commentsExtended.xml><?xml version="1.0" encoding="utf-8"?>
@@ -2176,7 +2235,7 @@
   <a:extraClrSchemeLst/>
   <a:extLst>
     <a:ext uri="{05A4C25C-085E-4340-85A3-A5531E510DB2}">
-      <thm15:themeFamily xmlns="" xmlns:thm15="http://schemas.microsoft.com/office/thememl/2012/main" name="Office Theme" id="{62F939B6-93AF-4DB8-9C6B-D6C7DFDC589F}" vid="{4A3C46E8-61CC-4603-A589-7422A47A8E4A}"/>
+      <thm15:themeFamily xmlns:thm15="http://schemas.microsoft.com/office/thememl/2012/main" xmlns="" name="Office Theme" id="{62F939B6-93AF-4DB8-9C6B-D6C7DFDC589F}" vid="{4A3C46E8-61CC-4603-A589-7422A47A8E4A}"/>
     </a:ext>
   </a:extLst>
 </a:theme>
@@ -2187,7 +2246,7 @@
 </file>
 
 <file path=customXml/itemProps1.xml><?xml version="1.0" encoding="utf-8"?>
-<ds:datastoreItem xmlns:ds="http://schemas.openxmlformats.org/officeDocument/2006/customXml" ds:itemID="{C00A2321-240A-42C3-9E7C-DECD4314600C}">
+<ds:datastoreItem xmlns:ds="http://schemas.openxmlformats.org/officeDocument/2006/customXml" ds:itemID="{867F18E0-88B4-4721-A013-117164C4A965}">
   <ds:schemaRefs>
     <ds:schemaRef ds:uri="http://schemas.openxmlformats.org/officeDocument/2006/bibliography"/>
   </ds:schemaRefs>

</xml_diff>

<commit_message>
Possible source for knowledge
</commit_message>
<xml_diff>
--- a/Jacek-Marianski_magisterka.docx
+++ b/Jacek-Marianski_magisterka.docx
@@ -327,6 +327,14 @@
           <w:lang w:val="en-GB"/>
         </w:rPr>
       </w:pPr>
+      <w:r>
+        <w:rPr>
+          <w:lang w:val="en-GB"/>
+        </w:rPr>
+        <w:t>https://books.google.pl/books?id=vFHOx8wfSU0C&amp;printsec=frontcover&amp;dq=text+mining&amp;hl=en&amp;sa=X&amp;ved=0ahUKEwj3usnaldjLAhVI7xQKHRmpDqwQ6AEIODAD#v=onepage&amp;q=text%20mining&amp;f=false</w:t>
+      </w:r>
+      <w:bookmarkStart w:id="0" w:name="_GoBack"/>
+      <w:bookmarkEnd w:id="0"/>
     </w:p>
     <w:p>
       <w:pPr>
@@ -569,8 +577,6 @@
           <w:lang w:eastAsia="pl-PL"/>
         </w:rPr>
       </w:pPr>
-      <w:bookmarkStart w:id="0" w:name="_GoBack"/>
-      <w:bookmarkEnd w:id="0"/>
     </w:p>
     <w:p/>
     <w:p>
@@ -2235,7 +2241,7 @@
   <a:extraClrSchemeLst/>
   <a:extLst>
     <a:ext uri="{05A4C25C-085E-4340-85A3-A5531E510DB2}">
-      <thm15:themeFamily xmlns:thm15="http://schemas.microsoft.com/office/thememl/2012/main" xmlns="" name="Office Theme" id="{62F939B6-93AF-4DB8-9C6B-D6C7DFDC589F}" vid="{4A3C46E8-61CC-4603-A589-7422A47A8E4A}"/>
+      <thm15:themeFamily xmlns="" xmlns:thm15="http://schemas.microsoft.com/office/thememl/2012/main" name="Office Theme" id="{62F939B6-93AF-4DB8-9C6B-D6C7DFDC589F}" vid="{4A3C46E8-61CC-4603-A589-7422A47A8E4A}"/>
     </a:ext>
   </a:extLst>
 </a:theme>
@@ -2246,7 +2252,7 @@
 </file>
 
 <file path=customXml/itemProps1.xml><?xml version="1.0" encoding="utf-8"?>
-<ds:datastoreItem xmlns:ds="http://schemas.openxmlformats.org/officeDocument/2006/customXml" ds:itemID="{867F18E0-88B4-4721-A013-117164C4A965}">
+<ds:datastoreItem xmlns:ds="http://schemas.openxmlformats.org/officeDocument/2006/customXml" ds:itemID="{7E284D5E-1C97-48AC-AE16-C0A914134A5D}">
   <ds:schemaRefs>
     <ds:schemaRef ds:uri="http://schemas.openxmlformats.org/officeDocument/2006/bibliography"/>
   </ds:schemaRefs>

</xml_diff>

<commit_message>
Thesis update. Nowy przegląd literatury?
</commit_message>
<xml_diff>
--- a/Jacek-Marianski_magisterka.docx
+++ b/Jacek-Marianski_magisterka.docx
@@ -5609,275 +5609,179 @@
       <w:pPr>
         <w:pStyle w:val="Nagwek1"/>
       </w:pPr>
-      <w:bookmarkStart w:id="19" w:name="_Toc452984376"/>
       <w:r>
         <w:lastRenderedPageBreak/>
         <w:t>Przegląd literatury</w:t>
       </w:r>
-      <w:bookmarkEnd w:id="19"/>
     </w:p>
     <w:p>
       <w:r>
         <w:tab/>
-        <w:t>Literatura poruszająca problem pozyskiwania korpusów tekstu z internetu jest uboga, jednakże jest wiele prac naukowych dotykających problematyki zautomatyzowanego pobierania zasobów internetowych, oraz dotyczących wykorzystania korpusów tekstu w różnych dziedzinach wiedzy. W tym rozdziale postaram się przedstawić najistotniejsze źródła, z których korzystałem przy pracy, opiszę co zawierają oraz opiszę stosunek tych prac z moją pracą.</w:t>
+        <w:t>Literatura poruszająca problem pozyskiwania korpusów tekstu z internetu jest uboga, jednakże jest wiele prac naukowych dotykających problematyki zautomatyzowanego pobierania zasobów internetowych, oraz dotyczących wykorzystania korpusów tekstu w różnych dziedzinach wiedzy. W tym rozdziale postaram się przedstawić najistotniejsze źródła, z których korzystałem przy pracy, opiszę co zawierają oraz opiszę s</w:t>
+      </w:r>
+      <w:r>
+        <w:t>tosunek tych prac z moją pracą.</w:t>
       </w:r>
     </w:p>
     <w:p>
       <w:pPr>
         <w:pStyle w:val="Nagwek2"/>
-        <w:rPr>
-          <w:rFonts w:eastAsia="Times New Roman"/>
-          <w:lang w:val="en-US" w:eastAsia="pl-PL"/>
-        </w:rPr>
-      </w:pPr>
-      <w:bookmarkStart w:id="20" w:name="_Toc452984377"/>
-      <w:r>
-        <w:rPr>
-          <w:rFonts w:eastAsia="Times New Roman"/>
-          <w:lang w:val="en-US" w:eastAsia="pl-PL"/>
-        </w:rPr>
-        <w:t>Internet Documents: A Rich Source</w:t>
-      </w:r>
-      <w:r>
-        <w:rPr>
-          <w:rFonts w:eastAsia="Times New Roman"/>
-          <w:lang w:val="en-US" w:eastAsia="pl-PL"/>
-        </w:rPr>
-        <w:t xml:space="preserve"> </w:t>
-      </w:r>
-      <w:r>
-        <w:rPr>
-          <w:rFonts w:eastAsia="Times New Roman"/>
-          <w:lang w:val="en-US" w:eastAsia="pl-PL"/>
-        </w:rPr>
-        <w:t>for Spoken Language Modeling</w:t>
-      </w:r>
-      <w:bookmarkEnd w:id="20"/>
-    </w:p>
-    <w:p>
-      <w:pPr>
-        <w:rPr>
-          <w:lang w:eastAsia="pl-PL"/>
-        </w:rPr>
-      </w:pPr>
-      <w:r>
-        <w:rPr>
-          <w:lang w:val="en-US" w:eastAsia="pl-PL"/>
-        </w:rPr>
+      </w:pPr>
+      <w:r>
+        <w:t>Korpus językowy</w:t>
+      </w:r>
+    </w:p>
+    <w:p>
+      <w:r>
         <w:tab/>
-      </w:r>
-      <w:r>
-        <w:rPr>
-          <w:lang w:eastAsia="pl-PL"/>
-        </w:rPr>
-        <w:t xml:space="preserve">W tej pracy zaproponowano </w:t>
-      </w:r>
-      <w:r>
-        <w:rPr>
-          <w:lang w:eastAsia="pl-PL"/>
-        </w:rPr>
-        <w:t xml:space="preserve">metodologię pozyskiwania dokumentów  internetowych w celu pozyskania tekstów do modelowania języka mówionego. Aktualne modele językowe często są oparte na  tekstach pisanych i/lub nadużywanym Czarnoksiężniku z krainy Oz, albo na eksperymentalnych dialogach. Przy pomocy tekstów pozyskanych z internetu, potem przeczytanych przez eksperymentatorów, a następnie przeanalizowanych przez algorytmy rozpoznawania mowy otrzymano 15% wzrost skuteczności w rozpoznawaniu słów. </w:t>
-      </w:r>
-    </w:p>
-    <w:p>
-      <w:pPr>
-        <w:rPr>
-          <w:lang w:eastAsia="pl-PL"/>
-        </w:rPr>
-      </w:pPr>
-      <w:r>
-        <w:rPr>
-          <w:lang w:eastAsia="pl-PL"/>
-        </w:rPr>
+        <w:t>O korpusach można się dowiedzieć z wielu różnych źródeł. Swoją wiedzę czerpałem przede wszystkim ze źródeł internetowych, jak strona www.korpusy.net</w:t>
+      </w:r>
+      <w:r>
+        <w:t>*</w:t>
+      </w:r>
+      <w:r>
+        <w:t>, albo w książce Adama Przepiórkowskiego o korpusie IPI PAN</w:t>
+      </w:r>
+      <w:r>
+        <w:t>*</w:t>
+      </w:r>
+      <w:r>
+        <w:t>, bądź też w pracy zbiorowej o Narodowym Korpusie Języka Polskiego</w:t>
+      </w:r>
+      <w:r>
+        <w:t>*</w:t>
+      </w:r>
+      <w:r>
+        <w:t>. W pierwszym źródle dowiemy się z pewnością wiele ogólnych spraw dotyczących korpusów. W tekście pana Przepiórkowskiego jest wiele szczegółów na temat budowy korpusu IPI PAN. W pracy zbiorowej o NKJP natomiast jest wiele interesujących danych na temat samych danych zawartych w korpusie.</w:t>
+      </w:r>
+    </w:p>
+    <w:p>
+      <w:r>
         <w:tab/>
-        <w:t>Moja praca będzie w dużej mierze będzie opierała się na pozyskiwaniu tekstów z internetu. Moim zadaniem jednak będzie przekształcanie ich na korpusy tekstów w formacie CCL, gdzie praca ta opierała się głównie na pozyskaniu tekstów do celów późniejszego ich odczytania. Analiza morfo-syntaktyczna byłaby im niepotrzebna.</w:t>
+        <w:t>W ramach korpusów warto odwiedzić witrynę Politechniki Wrocławskiej na temat notacji używanej lokalnie, jaką jest format CCL</w:t>
+      </w:r>
+      <w:r>
+        <w:t>*</w:t>
+      </w:r>
+      <w:r>
+        <w:t>. A można tam przeczytać o budowie typowego pliku korpusowego, oraz jakie</w:t>
+      </w:r>
+      <w:r>
+        <w:t xml:space="preserve"> mają znaczenie dane elementy. </w:t>
       </w:r>
     </w:p>
     <w:p>
       <w:pPr>
         <w:pStyle w:val="Nagwek2"/>
-        <w:rPr>
-          <w:lang w:eastAsia="pl-PL"/>
-        </w:rPr>
-      </w:pPr>
-      <w:bookmarkStart w:id="21" w:name="_Toc452984378"/>
-      <w:r>
-        <w:rPr>
-          <w:lang w:eastAsia="pl-PL"/>
-        </w:rPr>
-        <w:t>Ef</w:t>
-      </w:r>
-      <w:r>
-        <w:rPr>
-          <w:lang w:val="en-US" w:eastAsia="pl-PL"/>
-        </w:rPr>
-        <w:t>ﬁ</w:t>
-      </w:r>
-      <w:r>
-        <w:rPr>
-          <w:lang w:eastAsia="pl-PL"/>
-        </w:rPr>
-        <w:t>cient Web Crawling for Large Text Corpora</w:t>
-      </w:r>
-      <w:bookmarkEnd w:id="21"/>
-    </w:p>
-    <w:p>
-      <w:pPr>
-        <w:rPr>
-          <w:b/>
-        </w:rPr>
-      </w:pPr>
+      </w:pPr>
+      <w:r>
+        <w:t>Pobieranie zasobów z sieci</w:t>
+      </w:r>
+    </w:p>
+    <w:p>
       <w:r>
         <w:tab/>
-        <w:t>Praca ta skupia się na efektywnym pobier</w:t>
-      </w:r>
-      <w:r>
-        <w:t xml:space="preserve">aniu zasobów internetowych. Autorzy proponują różne rozwiązania, które usprawniają proces pobierania, ale również umożliwiają przy pomocy różnych metod umożliwić łatwą ekstrakcję tekstu. Autorzy mieli dwie główne motywacje: pobieranie danych ze źródeł zawierających najwięcej treści oraz możliwe unikanie duplikatów danych. </w:t>
+        <w:t>O pobieraniu z sieci zasobów internetowych jest mnóstwo źródeł, gdyż jest to temat wielu dyskusji. Najłatwiej sięgnąć po wiedzę z definicji encyklopedycznej, jaką nam niesie artykuł na wikipedii o robotach sieciowych</w:t>
+      </w:r>
+      <w:r>
+        <w:t>*</w:t>
+      </w:r>
+      <w:r>
+        <w:t>. Jednakże można o nich poczytać ze strony robotstxt.org</w:t>
+      </w:r>
+      <w:r>
+        <w:t>*</w:t>
+      </w:r>
+      <w:r>
+        <w:t>, która ma pokaźną wiedzę na temat tego, czym są, do czego służą i jak powinniśmy z nimi współpracować.</w:t>
       </w:r>
     </w:p>
     <w:p>
       <w:r>
         <w:tab/>
-        <w:t>Pierwszy problem, czyli uzyskiwanie lepszych wyników pobierań, rozwiązali poprzez napisanie własnego crawlera, którego</w:t>
-      </w:r>
-      <w:r>
-        <w:t xml:space="preserve"> nazwali pajączek (spiderling). Zdefiniowali zależność pomiędzy ilością danych pobranych, ilością danych istotnych (czyli „gołego" tekstu) oraz ilością dokumentów pobranych. Wyznaczenie tej zależności umożliwiło im zredukowanie czasu pobierania danych oraz zwiększyło stosunek danych istotnych do danych pobranych</w:t>
-      </w:r>
-      <w:r>
-        <w:t xml:space="preserve"> (yield rate)</w:t>
-      </w:r>
-      <w:r>
-        <w:t xml:space="preserve"> poprzez odrzucanie domen, z których nie dało się wyekstraktować wystarczającej ilości danych.</w:t>
+        <w:t>Jednakże ja współpracowałem z narzędziami do pobierania treści ze stron internetowych jak CURL</w:t>
+      </w:r>
+      <w:r>
+        <w:t>*</w:t>
+      </w:r>
+      <w:r>
+        <w:t>, wget</w:t>
+      </w:r>
+      <w:r>
+        <w:t>*</w:t>
+      </w:r>
+      <w:r>
+        <w:t xml:space="preserve"> i httrack</w:t>
+      </w:r>
+      <w:r>
+        <w:t>*</w:t>
+      </w:r>
+      <w:r>
+        <w:t xml:space="preserve">. CURL został wbudowany jako biblioteka do silnika PHP i służy głównie do pobierania pojedynczych stron internetowych. Najlepiej o nim poczytać w dokumentacji do narzędzia. To samo tyczy się programów wget i httrack. </w:t>
       </w:r>
     </w:p>
     <w:p>
       <w:r>
         <w:tab/>
-        <w:t xml:space="preserve">Drugi problem, jakim jest unikanie duplikatów danych, </w:t>
-      </w:r>
-      <w:r>
-        <w:t xml:space="preserve">uzyskali przez napisany przez nich program – jusText. Dokonywali deduplikacji w dwóch momentach: w momencie pobierania danych i po ekstrakcji tekstu. Nadawali dokumentom sumy kontrolne, które porównywali z pozostałymi dokumentami. W przypadku duplikatu, jeden z dokumentów usuwali a sumę zapisywali. Korzystali również z programu onion do deduplikacji tekstów zbliżonych. </w:t>
+        <w:t>Warto wspomnieć choćby o jednej z pokrewnych pracach związanych z pobieraniem stron internetowych do celów korpusowych. W pracy Efﬁcient Web Crawling for Large Text Corpora</w:t>
+      </w:r>
+      <w:r>
+        <w:t>*</w:t>
+      </w:r>
+      <w:r>
+        <w:t xml:space="preserve"> autorstwa m.in. Jana Pomikalka, która opisuje działanie programu spiderling, ich własnoręcznie napisanego robota sieciowego, który według napisanego przez nich kryterium wybiera te dokumenty, które zawierają potencjalnie najlepsze wyniki (jeżeli chodzi o zasoby tekstowe). </w:t>
+      </w:r>
+    </w:p>
+    <w:p>
+      <w:pPr>
+        <w:pStyle w:val="Nagwek2"/>
+      </w:pPr>
+      <w:r>
+        <w:t>Ekstrakcja tekstu</w:t>
       </w:r>
     </w:p>
     <w:p>
       <w:r>
         <w:tab/>
-        <w:t>W moim rozwiązaniu korzystam z gotowych rozwiązań do crawlowania. Nie potrzebuję wykrywać, czy strona zawiera treść. Zakładam, że naukowiec korzystający</w:t>
-      </w:r>
-      <w:r>
-        <w:t xml:space="preserve"> z mojego narzędzia wie jakiej treści oczekuje ze strony pobieranej, i że pobiera ją nie bez celu. Dlatego zależności  wyznaczone przez autorów nie będą mnie interesowały.</w:t>
+        <w:t>Ekstrakcja tekstu ze strony html została poruszona również w wielu źródłach. Jednakże najczęściej opisywana jest automatyczna metoda pozyskiwania tekstu ze stron internetowych. Jedną z nich jest procedura ekstrakcji w programie jusText opisanym w wyżej wymienionym Efficient Web Crawling...</w:t>
+      </w:r>
+      <w:r>
+        <w:t>*</w:t>
+      </w:r>
+      <w:r>
+        <w:t>, ale również w sieci istnieje opis algorytmu w bardzo prostym języku, co rekomendowałbym jako przykład algorytmu automatycznego. Istotny jest fragment o samym podziale na akapity, z którego korzystam.</w:t>
       </w:r>
     </w:p>
     <w:p>
       <w:r>
         <w:lastRenderedPageBreak/>
         <w:tab/>
-        <w:t>Drugie rozwiązanie z ich pracy jest</w:t>
-      </w:r>
-      <w:r>
-        <w:t xml:space="preserve"> dla mnie</w:t>
-      </w:r>
-      <w:r>
-        <w:t xml:space="preserve"> przydatne. Duplikaty danych występują niemalże na każdej stronie internetowej. Choćby przykładem niech będą notki na blogach, które pojawiają się zarówno jako osobne strony, na stronach z komentarzami, oraz na stronach archiwum. Proces deduplikacji zatem jest potrzebny dla mnie po pobieraniu danych, ale </w:t>
-      </w:r>
-      <w:r>
-        <w:t>również</w:t>
-      </w:r>
-      <w:r>
-        <w:t xml:space="preserve"> przed, jak i po analizie danych.</w:t>
-      </w:r>
-    </w:p>
-    <w:p>
-      <w:pPr>
-        <w:pStyle w:val="Nagwek2"/>
+        <w:t>Inną ważną pracą, na którą natknąłem się już po napisaniu mojego narzędzia, jest praca bardzo zbliżona do mojej, bo opierająca się na podobnych założeniach. A DOM Tree Alignment Model for Mining Parallel Data from the Web</w:t>
+      </w:r>
+      <w:r>
+        <w:t>*</w:t>
+      </w:r>
+      <w:r>
+        <w:t xml:space="preserve"> jest pracą naukową, która opisuje ekstrakcję korpusów dwujęzycznych ze stron internetowych. Sam proces ekstrakcji był dla mnie nieistotny. W pracy tej jest opisany tok myślenia, jaki ja również miałem - strony internetowe w obrębie jednej domeny mają jedną lub najwyżej kilka różnych struktur stron. Strony te można rozpatrywać jako drzewo DOM i patrzeć na strony z perspektywy grafu. Takie założenie pomaga zwłaszcza przy ekstrakcji tekstów ze stron dwujęzycznych, które to założenie również przekłada się na podobieństwo treści, co umożliwia oznaczanie akapitów za prawdopodobne tłumaczenie treści.</w:t>
+      </w:r>
+    </w:p>
+    <w:p>
+      <w:pPr>
         <w:rPr>
-          <w:rFonts w:eastAsia="Times New Roman"/>
-          <w:lang w:val="en-US" w:eastAsia="pl-PL"/>
-        </w:rPr>
-      </w:pPr>
-      <w:bookmarkStart w:id="22" w:name="_Toc452984379"/>
-      <w:r>
-        <w:rPr>
-          <w:rFonts w:eastAsia="Times New Roman"/>
-          <w:lang w:val="en-US" w:eastAsia="pl-PL"/>
-        </w:rPr>
-        <w:t>A DOM Tree Alignment Model for Mining Parallel Data from the Web</w:t>
-      </w:r>
-      <w:bookmarkEnd w:id="22"/>
-      <w:r>
-        <w:rPr>
-          <w:rFonts w:eastAsia="Times New Roman"/>
-          <w:lang w:val="en-US" w:eastAsia="pl-PL"/>
-        </w:rPr>
-        <w:t xml:space="preserve"> </w:t>
-      </w:r>
-    </w:p>
-    <w:p>
-      <w:pPr>
-        <w:rPr>
-          <w:lang w:eastAsia="pl-PL"/>
-        </w:rPr>
-      </w:pPr>
-      <w:r>
-        <w:rPr>
-          <w:lang w:val="en-US" w:eastAsia="pl-PL"/>
-        </w:rPr>
-        <w:tab/>
-      </w:r>
-      <w:r>
-        <w:rPr>
-          <w:lang w:eastAsia="pl-PL"/>
-        </w:rPr>
-        <w:t xml:space="preserve">Pracę tę znalazłem po sformułowaniu mojego problem. </w:t>
-      </w:r>
-      <w:r>
-        <w:rPr>
-          <w:lang w:eastAsia="pl-PL"/>
-        </w:rPr>
-        <w:t>Opisuje ona inny problem niż mój na podstawie podobnych do moich założeń.</w:t>
-      </w:r>
-    </w:p>
-    <w:p>
-      <w:pPr>
-        <w:rPr>
-          <w:lang w:eastAsia="pl-PL"/>
-        </w:rPr>
-      </w:pPr>
-      <w:r>
-        <w:rPr>
-          <w:lang w:eastAsia="pl-PL"/>
-        </w:rPr>
-        <w:tab/>
-        <w:t xml:space="preserve">W tym dokumencie jest postawiona teza, że strony internetowe dwujęzykowe często posiadają taką samą strukturę strony i linków, niezależnie od języka, który się wybierze. Autorzy zbadali i zauważyli, że 10% spośród 150 tysięcy stron internetowych z domeny .de jest dwujęzykowa. </w:t>
-      </w:r>
-      <w:r>
-        <w:rPr>
-          <w:lang w:eastAsia="pl-PL"/>
-        </w:rPr>
-        <w:t xml:space="preserve">W związku z tymi obserwacjami, powstało wiele crawlerów służących do pozyskiwania </w:t>
-      </w:r>
-      <w:r>
-        <w:rPr>
-          <w:lang w:eastAsia="pl-PL"/>
-        </w:rPr>
-        <w:t>danych dwujęzycznych. Między innymi twórcy tej pracy, którzy zastosowali podobieństwo stron internetowych do ekstrakcji zdań w obu językach.</w:t>
-      </w:r>
-    </w:p>
-    <w:p>
-      <w:pPr>
-        <w:rPr>
-          <w:rFonts w:asciiTheme="majorHAnsi" w:eastAsiaTheme="majorEastAsia" w:hAnsiTheme="majorHAnsi" w:cstheme="majorBidi"/>
+          <w:rFonts w:asciiTheme="majorHAnsi" w:hAnsiTheme="majorHAnsi"/>
           <w:color w:val="2E74B5" w:themeColor="accent1" w:themeShade="BF"/>
           <w:sz w:val="32"/>
-          <w:szCs w:val="32"/>
         </w:rPr>
       </w:pPr>
       <w:r>
-        <w:rPr>
-          <w:lang w:eastAsia="pl-PL"/>
-        </w:rPr>
         <w:tab/>
-        <w:t>Ja również korzystam z tego podejścia. Jest ono bardzo wygodne i zastanawiające jest, że nikt nie zrobił tak prostego badania, jakim jest sprawdzenie jednolitości struktury stron internetowych.</w:t>
+        <w:t>Ja opieram się na koncepcie pobierania półautomatycznego, gdzie użytkownik wybiera element ze strony, z którego chce, aby pobrany został fragment strony a następnie jest on pobierany. Nie jest on szczególnie dobrze opisany w literaturze, albowiem nie znalazlem takich materiałów. Wiem natomiast - z przeglądania kodów źródłowych różnych programów - że wykorzystywana jest metoda selektorowa przy zaznaczaniu elementów. Metoda selekcjonowania elementów na podstawie selektorów jest dobrze opisana na stronach w3schools</w:t>
+      </w:r>
+      <w:r>
+        <w:t>*</w:t>
+      </w:r>
+      <w:r>
+        <w:t xml:space="preserve">. </w:t>
       </w:r>
       <w:r>
         <w:br w:type="page"/>
@@ -5887,7 +5791,7 @@
       <w:pPr>
         <w:pStyle w:val="Nagwek1"/>
       </w:pPr>
-      <w:bookmarkStart w:id="23" w:name="_Toc452984380"/>
+      <w:bookmarkStart w:id="19" w:name="_Toc452984380"/>
       <w:r>
         <w:lastRenderedPageBreak/>
         <w:t>Corpo</w:t>
@@ -5898,7 +5802,7 @@
       <w:r>
         <w:t>net</w:t>
       </w:r>
-      <w:bookmarkEnd w:id="23"/>
+      <w:bookmarkEnd w:id="19"/>
     </w:p>
     <w:p>
       <w:r>
@@ -5940,11 +5844,11 @@
       <w:pPr>
         <w:pStyle w:val="Nagwek2"/>
       </w:pPr>
-      <w:bookmarkStart w:id="24" w:name="_Toc452984381"/>
+      <w:bookmarkStart w:id="20" w:name="_Toc452984381"/>
       <w:r>
         <w:t>Dlaczego skrypty PHP?</w:t>
       </w:r>
-      <w:bookmarkEnd w:id="24"/>
+      <w:bookmarkEnd w:id="20"/>
     </w:p>
     <w:p>
       <w:r>
@@ -5965,11 +5869,11 @@
       <w:pPr>
         <w:pStyle w:val="Nagwek2"/>
       </w:pPr>
-      <w:bookmarkStart w:id="25" w:name="_Toc452984382"/>
+      <w:bookmarkStart w:id="21" w:name="_Toc452984382"/>
       <w:r>
         <w:t>Elementy</w:t>
       </w:r>
-      <w:bookmarkEnd w:id="25"/>
+      <w:bookmarkEnd w:id="21"/>
     </w:p>
     <w:p>
       <w:pPr>
@@ -6115,11 +6019,11 @@
       <w:pPr>
         <w:pStyle w:val="Nagwek2"/>
       </w:pPr>
-      <w:bookmarkStart w:id="26" w:name="_Toc452984383"/>
+      <w:bookmarkStart w:id="22" w:name="_Toc452984383"/>
       <w:r>
         <w:t>Interfejs</w:t>
       </w:r>
-      <w:bookmarkEnd w:id="26"/>
+      <w:bookmarkEnd w:id="22"/>
     </w:p>
     <w:p>
       <w:r>
@@ -6195,14 +6099,14 @@
       <w:pPr>
         <w:pStyle w:val="Nagwek3"/>
       </w:pPr>
-      <w:bookmarkStart w:id="27" w:name="_Toc452984384"/>
+      <w:bookmarkStart w:id="23" w:name="_Toc452984384"/>
       <w:r>
         <w:t xml:space="preserve">Strona </w:t>
       </w:r>
       <w:r>
         <w:t>główna</w:t>
       </w:r>
-      <w:bookmarkEnd w:id="27"/>
+      <w:bookmarkEnd w:id="23"/>
     </w:p>
     <w:p>
       <w:r>
@@ -6216,11 +6120,11 @@
       <w:pPr>
         <w:pStyle w:val="Nagwek3"/>
       </w:pPr>
-      <w:bookmarkStart w:id="28" w:name="_Toc452984385"/>
+      <w:bookmarkStart w:id="24" w:name="_Toc452984385"/>
       <w:r>
         <w:t>Pobieranie pojedynczej strony</w:t>
       </w:r>
-      <w:bookmarkEnd w:id="28"/>
+      <w:bookmarkEnd w:id="24"/>
     </w:p>
     <w:p>
       <w:r>
@@ -6235,11 +6139,11 @@
       <w:pPr>
         <w:pStyle w:val="Nagwek3"/>
       </w:pPr>
-      <w:bookmarkStart w:id="29" w:name="_Toc452984386"/>
+      <w:bookmarkStart w:id="25" w:name="_Toc452984386"/>
       <w:r>
         <w:t>Pobieranie zaawansowane</w:t>
       </w:r>
-      <w:bookmarkEnd w:id="29"/>
+      <w:bookmarkEnd w:id="25"/>
     </w:p>
     <w:p>
       <w:r>
@@ -6302,11 +6206,11 @@
       <w:pPr>
         <w:pStyle w:val="Nagwek3"/>
       </w:pPr>
-      <w:bookmarkStart w:id="30" w:name="_Toc452984387"/>
+      <w:bookmarkStart w:id="26" w:name="_Toc452984387"/>
       <w:r>
         <w:t>Ekstrakcja wzorca</w:t>
       </w:r>
-      <w:bookmarkEnd w:id="30"/>
+      <w:bookmarkEnd w:id="26"/>
     </w:p>
     <w:p>
       <w:r>
@@ -6408,11 +6312,11 @@
       <w:pPr>
         <w:pStyle w:val="Nagwek2"/>
       </w:pPr>
-      <w:bookmarkStart w:id="31" w:name="_Toc452984388"/>
+      <w:bookmarkStart w:id="27" w:name="_Toc452984388"/>
       <w:r>
         <w:t>Działanie</w:t>
       </w:r>
-      <w:bookmarkEnd w:id="31"/>
+      <w:bookmarkEnd w:id="27"/>
     </w:p>
     <w:p>
       <w:r>
@@ -6498,11 +6402,11 @@
       <w:pPr>
         <w:pStyle w:val="Nagwek3"/>
       </w:pPr>
-      <w:bookmarkStart w:id="32" w:name="_Toc452984389"/>
+      <w:bookmarkStart w:id="28" w:name="_Toc452984389"/>
       <w:r>
         <w:t>Algorytm pobierania: pojedyncza strona</w:t>
       </w:r>
-      <w:bookmarkEnd w:id="32"/>
+      <w:bookmarkEnd w:id="28"/>
     </w:p>
     <w:p>
       <w:r>
@@ -6527,11 +6431,11 @@
       <w:pPr>
         <w:pStyle w:val="Nagwek3"/>
       </w:pPr>
-      <w:bookmarkStart w:id="33" w:name="_Toc452984390"/>
+      <w:bookmarkStart w:id="29" w:name="_Toc452984390"/>
       <w:r>
         <w:t>Algorytm pobierania: wiele stron</w:t>
       </w:r>
-      <w:bookmarkEnd w:id="33"/>
+      <w:bookmarkEnd w:id="29"/>
     </w:p>
     <w:p>
       <w:pPr>
@@ -6664,11 +6568,11 @@
       <w:pPr>
         <w:pStyle w:val="Nagwek3"/>
       </w:pPr>
-      <w:bookmarkStart w:id="34" w:name="_Toc452984391"/>
+      <w:bookmarkStart w:id="30" w:name="_Toc452984391"/>
       <w:r>
         <w:t>Algorytm deduplikacji</w:t>
       </w:r>
-      <w:bookmarkEnd w:id="34"/>
+      <w:bookmarkEnd w:id="30"/>
     </w:p>
     <w:p>
       <w:r>
@@ -6692,11 +6596,11 @@
       <w:pPr>
         <w:pStyle w:val="Nagwek3"/>
       </w:pPr>
-      <w:bookmarkStart w:id="35" w:name="_Toc452984392"/>
+      <w:bookmarkStart w:id="31" w:name="_Toc452984392"/>
       <w:r>
         <w:t>Algorytm tworzący drzewo</w:t>
       </w:r>
-      <w:bookmarkEnd w:id="35"/>
+      <w:bookmarkEnd w:id="31"/>
     </w:p>
     <w:p>
       <w:r>
@@ -6863,11 +6767,11 @@
       <w:pPr>
         <w:pStyle w:val="Nagwek3"/>
       </w:pPr>
-      <w:bookmarkStart w:id="36" w:name="_Toc452984393"/>
+      <w:bookmarkStart w:id="32" w:name="_Toc452984393"/>
       <w:r>
         <w:t>Oznaczanie elementów drzewa</w:t>
       </w:r>
-      <w:bookmarkEnd w:id="36"/>
+      <w:bookmarkEnd w:id="32"/>
     </w:p>
     <w:p>
       <w:r>
@@ -6919,11 +6823,11 @@
       <w:pPr>
         <w:pStyle w:val="Nagwek3"/>
       </w:pPr>
-      <w:bookmarkStart w:id="37" w:name="_Toc452984394"/>
+      <w:bookmarkStart w:id="33" w:name="_Toc452984394"/>
       <w:r>
         <w:t>Algorytm analizy drzewa</w:t>
       </w:r>
-      <w:bookmarkEnd w:id="37"/>
+      <w:bookmarkEnd w:id="33"/>
     </w:p>
     <w:p>
       <w:r>
@@ -7022,14 +6926,14 @@
       <w:pPr>
         <w:pStyle w:val="Nagwek3"/>
       </w:pPr>
-      <w:bookmarkStart w:id="38" w:name="_Toc452984395"/>
+      <w:bookmarkStart w:id="34" w:name="_Toc452984395"/>
       <w:r>
         <w:t>Algorytm przechodzenia drzewa</w:t>
       </w:r>
       <w:r>
         <w:t xml:space="preserve"> (algorytm pozycyjny)</w:t>
       </w:r>
-      <w:bookmarkEnd w:id="38"/>
+      <w:bookmarkEnd w:id="34"/>
     </w:p>
     <w:p>
       <w:r>
@@ -7212,11 +7116,11 @@
       <w:pPr>
         <w:pStyle w:val="Nagwek3"/>
       </w:pPr>
-      <w:bookmarkStart w:id="39" w:name="_Toc452984396"/>
+      <w:bookmarkStart w:id="35" w:name="_Toc452984396"/>
       <w:r>
         <w:t>Alternatywny algorytm: algorytm selektorowy</w:t>
       </w:r>
-      <w:bookmarkEnd w:id="39"/>
+      <w:bookmarkEnd w:id="35"/>
     </w:p>
     <w:p>
       <w:r>
@@ -7327,11 +7231,11 @@
       <w:pPr>
         <w:pStyle w:val="Nagwek3"/>
       </w:pPr>
-      <w:bookmarkStart w:id="40" w:name="_Toc452984397"/>
+      <w:bookmarkStart w:id="36" w:name="_Toc452984397"/>
       <w:r>
         <w:t>Algorytm mieszany</w:t>
       </w:r>
-      <w:bookmarkEnd w:id="40"/>
+      <w:bookmarkEnd w:id="36"/>
     </w:p>
     <w:p>
       <w:r>
@@ -7353,14 +7257,14 @@
       <w:pPr>
         <w:pStyle w:val="Nagwek3"/>
       </w:pPr>
-      <w:bookmarkStart w:id="41" w:name="_Toc452984398"/>
+      <w:bookmarkStart w:id="37" w:name="_Toc452984398"/>
       <w:r>
         <w:t>Algorytm ekstrakcji tekstu</w:t>
       </w:r>
       <w:r>
         <w:t xml:space="preserve"> i podziału na akapity</w:t>
       </w:r>
-      <w:bookmarkEnd w:id="41"/>
+      <w:bookmarkEnd w:id="37"/>
     </w:p>
     <w:p>
       <w:r>
@@ -7413,11 +7317,11 @@
       <w:pPr>
         <w:pStyle w:val="Nagwek3"/>
       </w:pPr>
-      <w:bookmarkStart w:id="42" w:name="_Toc452984399"/>
+      <w:bookmarkStart w:id="38" w:name="_Toc452984399"/>
       <w:r>
         <w:t>Post-processing</w:t>
       </w:r>
-      <w:bookmarkEnd w:id="42"/>
+      <w:bookmarkEnd w:id="38"/>
     </w:p>
     <w:p>
       <w:r>
@@ -7528,12 +7432,12 @@
       <w:pPr>
         <w:pStyle w:val="Nagwek1"/>
       </w:pPr>
-      <w:bookmarkStart w:id="43" w:name="_Toc452984400"/>
+      <w:bookmarkStart w:id="39" w:name="_Toc452984400"/>
       <w:r>
         <w:lastRenderedPageBreak/>
         <w:t>Badanie</w:t>
       </w:r>
-      <w:bookmarkEnd w:id="43"/>
+      <w:bookmarkEnd w:id="39"/>
     </w:p>
     <w:p>
       <w:r>
@@ -7591,11 +7495,11 @@
       <w:pPr>
         <w:pStyle w:val="Nagwek2"/>
       </w:pPr>
-      <w:bookmarkStart w:id="44" w:name="_Toc452984401"/>
+      <w:bookmarkStart w:id="40" w:name="_Toc452984401"/>
       <w:r>
         <w:t>Teoria</w:t>
       </w:r>
-      <w:bookmarkEnd w:id="44"/>
+      <w:bookmarkEnd w:id="40"/>
     </w:p>
     <w:p>
       <w:pPr>
@@ -7668,11 +7572,11 @@
       <w:pPr>
         <w:pStyle w:val="Nagwek2"/>
       </w:pPr>
-      <w:bookmarkStart w:id="45" w:name="_Toc452984402"/>
+      <w:bookmarkStart w:id="41" w:name="_Toc452984402"/>
       <w:r>
         <w:t>Praktyka</w:t>
       </w:r>
-      <w:bookmarkEnd w:id="45"/>
+      <w:bookmarkEnd w:id="41"/>
     </w:p>
     <w:p>
       <w:r>
@@ -8088,11 +7992,11 @@
       <w:pPr>
         <w:pStyle w:val="Nagwek2"/>
       </w:pPr>
-      <w:bookmarkStart w:id="46" w:name="_Toc452984403"/>
+      <w:bookmarkStart w:id="42" w:name="_Toc452984403"/>
       <w:r>
         <w:t>Wyniki badań</w:t>
       </w:r>
-      <w:bookmarkEnd w:id="46"/>
+      <w:bookmarkEnd w:id="42"/>
     </w:p>
     <w:p>
       <w:pPr>
@@ -8277,11 +8181,11 @@
           <w:szCs w:val="32"/>
         </w:rPr>
       </w:pPr>
-      <w:bookmarkStart w:id="47" w:name="_Toc452984404"/>
+      <w:bookmarkStart w:id="43" w:name="_Toc452984404"/>
       <w:r>
         <w:t>Wnioski z badań</w:t>
       </w:r>
-      <w:bookmarkEnd w:id="47"/>
+      <w:bookmarkEnd w:id="43"/>
     </w:p>
     <w:p>
       <w:r>
@@ -8350,12 +8254,12 @@
       <w:pPr>
         <w:pStyle w:val="Nagwek1"/>
       </w:pPr>
-      <w:bookmarkStart w:id="48" w:name="_Toc452984405"/>
+      <w:bookmarkStart w:id="44" w:name="_Toc452984405"/>
       <w:r>
         <w:lastRenderedPageBreak/>
         <w:t>Podsumowanie</w:t>
       </w:r>
-      <w:bookmarkEnd w:id="48"/>
+      <w:bookmarkEnd w:id="44"/>
     </w:p>
     <w:p>
       <w:r>
@@ -8415,14 +8319,14 @@
       <w:pPr>
         <w:pStyle w:val="Nagwek2"/>
       </w:pPr>
-      <w:bookmarkStart w:id="49" w:name="_Toc452984406"/>
+      <w:bookmarkStart w:id="45" w:name="_Toc452984406"/>
       <w:r>
         <w:t>Czego się nie udało?</w:t>
       </w:r>
       <w:r>
         <w:t xml:space="preserve"> Dlaczego się nie udało?</w:t>
       </w:r>
-      <w:bookmarkEnd w:id="49"/>
+      <w:bookmarkEnd w:id="45"/>
     </w:p>
     <w:p>
       <w:r>
@@ -8485,11 +8389,11 @@
       <w:pPr>
         <w:pStyle w:val="Nagwek2"/>
       </w:pPr>
-      <w:bookmarkStart w:id="50" w:name="_Toc452984407"/>
+      <w:bookmarkStart w:id="46" w:name="_Toc452984407"/>
       <w:r>
         <w:t>Kierunki rozwoju</w:t>
       </w:r>
-      <w:bookmarkEnd w:id="50"/>
+      <w:bookmarkEnd w:id="46"/>
     </w:p>
     <w:p>
       <w:r>
@@ -8555,12 +8459,12 @@
       <w:pPr>
         <w:pStyle w:val="Nagwek1"/>
       </w:pPr>
-      <w:bookmarkStart w:id="51" w:name="_Toc452984408"/>
+      <w:bookmarkStart w:id="47" w:name="_Toc452984408"/>
       <w:r>
         <w:lastRenderedPageBreak/>
         <w:t>Źródła</w:t>
       </w:r>
-      <w:bookmarkEnd w:id="51"/>
+      <w:bookmarkEnd w:id="47"/>
     </w:p>
     <w:p>
       <w:r>
@@ -9097,8 +9001,8 @@
           <w:t>https://books.google.pl/books?id=vFHOx8wfSU0C&amp;printsec=frontcover&amp;dq=text+mining&amp;hl=en&amp;sa=X&amp;ved=0ahUKEwj3usnaldjLAhVI7xQKHRmpDqwQ6AEIODAD#v=onepage&amp;q=text%20mining&amp;f=false</w:t>
         </w:r>
       </w:hyperlink>
-      <w:bookmarkStart w:id="52" w:name="_GoBack"/>
-      <w:bookmarkEnd w:id="52"/>
+      <w:bookmarkStart w:id="48" w:name="_GoBack"/>
+      <w:bookmarkEnd w:id="48"/>
     </w:p>
     <w:p>
       <w:pPr>
@@ -9106,6 +9010,234 @@
           <w:lang w:val="en-GB"/>
         </w:rPr>
       </w:pPr>
+      <w:r>
+        <w:rPr>
+          <w:lang w:val="en-GB"/>
+        </w:rPr>
+        <w:t>Korpusy</w:t>
+      </w:r>
+    </w:p>
+    <w:p>
+      <w:pPr>
+        <w:rPr>
+          <w:lang w:val="en-GB"/>
+        </w:rPr>
+      </w:pPr>
+      <w:r>
+        <w:rPr>
+          <w:lang w:val="en-GB"/>
+        </w:rPr>
+        <w:t>www.korpusy.net</w:t>
+      </w:r>
+    </w:p>
+    <w:p>
+      <w:pPr>
+        <w:rPr>
+          <w:lang w:val="en-GB"/>
+        </w:rPr>
+      </w:pPr>
+      <w:r>
+        <w:rPr>
+          <w:lang w:val="en-GB"/>
+        </w:rPr>
+        <w:t>http://nlp.ipipan.waw.pl/~adamp/Papers/2004-corpus/book_pl.pdf</w:t>
+      </w:r>
+    </w:p>
+    <w:p>
+      <w:pPr>
+        <w:rPr>
+          <w:lang w:val="en-GB"/>
+        </w:rPr>
+      </w:pPr>
+      <w:r>
+        <w:rPr>
+          <w:lang w:val="en-GB"/>
+        </w:rPr>
+        <w:t>http://www.nkjp.pl/settings/papers/NKJP_ksiazka.pdf</w:t>
+      </w:r>
+    </w:p>
+    <w:p>
+      <w:pPr>
+        <w:rPr>
+          <w:lang w:val="en-GB"/>
+        </w:rPr>
+      </w:pPr>
+      <w:r>
+        <w:rPr>
+          <w:lang w:val="en-GB"/>
+        </w:rPr>
+        <w:t>http://nlp.pwr.wroc.pl/redmine/projects/nlpservices-api/wiki/Ccl</w:t>
+      </w:r>
+    </w:p>
+    <w:p>
+      <w:pPr>
+        <w:rPr>
+          <w:lang w:val="en-GB"/>
+        </w:rPr>
+      </w:pPr>
+    </w:p>
+    <w:p>
+      <w:pPr>
+        <w:rPr>
+          <w:lang w:val="en-GB"/>
+        </w:rPr>
+      </w:pPr>
+      <w:r>
+        <w:rPr>
+          <w:lang w:val="en-GB"/>
+        </w:rPr>
+        <w:t>Pobieranie</w:t>
+      </w:r>
+    </w:p>
+    <w:p>
+      <w:pPr>
+        <w:rPr>
+          <w:lang w:val="en-GB"/>
+        </w:rPr>
+      </w:pPr>
+      <w:r>
+        <w:rPr>
+          <w:lang w:val="en-GB"/>
+        </w:rPr>
+        <w:t>https://en.wikipedia.org/wiki/Web_crawler</w:t>
+      </w:r>
+    </w:p>
+    <w:p>
+      <w:pPr>
+        <w:rPr>
+          <w:lang w:val="en-GB"/>
+        </w:rPr>
+      </w:pPr>
+      <w:r>
+        <w:rPr>
+          <w:lang w:val="en-GB"/>
+        </w:rPr>
+        <w:t>http://www.robotstxt.org/faq.html</w:t>
+      </w:r>
+    </w:p>
+    <w:p>
+      <w:pPr>
+        <w:rPr>
+          <w:lang w:val="en-GB"/>
+        </w:rPr>
+      </w:pPr>
+      <w:r>
+        <w:rPr>
+          <w:lang w:val="en-GB"/>
+        </w:rPr>
+        <w:t>https://curl.haxx.se/</w:t>
+      </w:r>
+    </w:p>
+    <w:p>
+      <w:pPr>
+        <w:rPr>
+          <w:lang w:val="en-GB"/>
+        </w:rPr>
+      </w:pPr>
+      <w:r>
+        <w:rPr>
+          <w:lang w:val="en-GB"/>
+        </w:rPr>
+        <w:t>https://www.httrack.com/html/index.html</w:t>
+      </w:r>
+    </w:p>
+    <w:p>
+      <w:pPr>
+        <w:rPr>
+          <w:lang w:val="en-GB"/>
+        </w:rPr>
+      </w:pPr>
+      <w:r>
+        <w:rPr>
+          <w:lang w:val="en-GB"/>
+        </w:rPr>
+        <w:t>https://www.gnu.org/software/wget/manual/wget.html</w:t>
+      </w:r>
+    </w:p>
+    <w:p>
+      <w:pPr>
+        <w:rPr>
+          <w:lang w:val="en-GB"/>
+        </w:rPr>
+      </w:pPr>
+      <w:r>
+        <w:rPr>
+          <w:lang w:val="en-GB"/>
+        </w:rPr>
+        <w:t>Suchomel, Vít, and Jan Pomikálek. "Efficient web crawling for large text corpora." Proceedings of the seventh Web as Corpus Workshop (WAC7). 2012.</w:t>
+      </w:r>
+    </w:p>
+    <w:p>
+      <w:pPr>
+        <w:rPr>
+          <w:lang w:val="en-GB"/>
+        </w:rPr>
+      </w:pPr>
+      <w:r>
+        <w:rPr>
+          <w:lang w:val="en-GB"/>
+        </w:rPr>
+        <w:t>// https://nlp.fi.muni.cz/~xsuchom2/papers/PomikalekSuchomel_SpiderlingEfficiency.pdf</w:t>
+      </w:r>
+    </w:p>
+    <w:p>
+      <w:pPr>
+        <w:rPr>
+          <w:lang w:val="en-GB"/>
+        </w:rPr>
+      </w:pPr>
+    </w:p>
+    <w:p>
+      <w:pPr>
+        <w:rPr>
+          <w:lang w:val="en-GB"/>
+        </w:rPr>
+      </w:pPr>
+      <w:r>
+        <w:rPr>
+          <w:lang w:val="en-GB"/>
+        </w:rPr>
+        <w:t>Ekstrakcja</w:t>
+      </w:r>
+    </w:p>
+    <w:p>
+      <w:pPr>
+        <w:rPr>
+          <w:lang w:val="en-GB"/>
+        </w:rPr>
+      </w:pPr>
+      <w:r>
+        <w:rPr>
+          <w:lang w:val="en-GB"/>
+        </w:rPr>
+        <w:t>http://corpus.tools/wiki/Justext/Algorithm</w:t>
+      </w:r>
+    </w:p>
+    <w:p>
+      <w:pPr>
+        <w:rPr>
+          <w:lang w:val="en-GB"/>
+        </w:rPr>
+      </w:pPr>
+      <w:r>
+        <w:rPr>
+          <w:lang w:val="en-GB"/>
+        </w:rPr>
+        <w:t>Shi, Lei, et al. "A dom tree alignment model for mining parallel data from the web." Proceedings of the 21st International Conference on Computational Linguistics and the 44th annual meeting of the Association for Computational Linguistics. Association for Computational Linguistics, 2006.</w:t>
+      </w:r>
+    </w:p>
+    <w:p>
+      <w:pPr>
+        <w:rPr>
+          <w:lang w:val="en-GB"/>
+        </w:rPr>
+      </w:pPr>
+      <w:r>
+        <w:rPr>
+          <w:lang w:val="en-GB"/>
+        </w:rPr>
+        <w:t>http://www.w3schools.com/cssref/css_selectors.asp</w:t>
+      </w:r>
     </w:p>
     <w:p>
       <w:pPr>
@@ -9129,22 +9261,22 @@
       <w:pPr>
         <w:pStyle w:val="Nagwek1"/>
       </w:pPr>
-      <w:bookmarkStart w:id="53" w:name="_Toc452984409"/>
+      <w:bookmarkStart w:id="49" w:name="_Toc452984409"/>
       <w:r>
         <w:lastRenderedPageBreak/>
         <w:t>Załączniki</w:t>
       </w:r>
-      <w:bookmarkEnd w:id="53"/>
+      <w:bookmarkEnd w:id="49"/>
     </w:p>
     <w:p>
       <w:pPr>
         <w:pStyle w:val="Nagwek2"/>
       </w:pPr>
-      <w:bookmarkStart w:id="54" w:name="_Toc452984410"/>
+      <w:bookmarkStart w:id="50" w:name="_Toc452984410"/>
       <w:r>
         <w:t>Załącznik 1: płyta DVD</w:t>
       </w:r>
-      <w:bookmarkEnd w:id="54"/>
+      <w:bookmarkEnd w:id="50"/>
     </w:p>
     <w:p>
       <w:r>
@@ -9202,12 +9334,12 @@
       <w:pPr>
         <w:pStyle w:val="Nagwek2"/>
       </w:pPr>
-      <w:bookmarkStart w:id="55" w:name="_Toc452984411"/>
+      <w:bookmarkStart w:id="51" w:name="_Toc452984411"/>
       <w:r>
         <w:lastRenderedPageBreak/>
         <w:t>Załącznik 2: Instrukcja instalacji narzędzia</w:t>
       </w:r>
-      <w:bookmarkEnd w:id="55"/>
+      <w:bookmarkEnd w:id="51"/>
     </w:p>
     <w:p>
       <w:pPr>
@@ -9329,12 +9461,12 @@
       <w:pPr>
         <w:pStyle w:val="Nagwek2"/>
       </w:pPr>
-      <w:bookmarkStart w:id="56" w:name="_Toc452984412"/>
+      <w:bookmarkStart w:id="52" w:name="_Toc452984412"/>
       <w:r>
         <w:lastRenderedPageBreak/>
         <w:t>Załącznik 3: Instrukcja obsługi narzędzia</w:t>
       </w:r>
-      <w:bookmarkEnd w:id="56"/>
+      <w:bookmarkEnd w:id="52"/>
     </w:p>
     <w:p>
       <w:pPr>
@@ -10090,7 +10222,7 @@
       <w:pPr>
         <w:pStyle w:val="Nagwek2"/>
       </w:pPr>
-      <w:bookmarkStart w:id="57" w:name="_Toc452984413"/>
+      <w:bookmarkStart w:id="53" w:name="_Toc452984413"/>
       <w:r>
         <w:lastRenderedPageBreak/>
         <w:t xml:space="preserve">Załącznik </w:t>
@@ -10101,7 +10233,7 @@
       <w:r>
         <w:t>: Badania</w:t>
       </w:r>
-      <w:bookmarkEnd w:id="57"/>
+      <w:bookmarkEnd w:id="53"/>
     </w:p>
     <w:p>
       <w:r>

</xml_diff>

<commit_message>
Thesis update: minor changes
</commit_message>
<xml_diff>
--- a/Jacek-Marianski_magisterka.docx
+++ b/Jacek-Marianski_magisterka.docx
@@ -26,12 +26,6 @@
         <w:gridCol w:w="7848"/>
       </w:tblGrid>
       <w:tr>
-        <w:tblPrEx>
-          <w:tblCellMar>
-            <w:top w:w="0" w:type="dxa"/>
-            <w:bottom w:w="0" w:type="dxa"/>
-          </w:tblCellMar>
-        </w:tblPrEx>
         <w:trPr>
           <w:cantSplit/>
           <w:trHeight w:val="410"/>
@@ -78,19 +72,13 @@
                 <v:shape id="_x0000_i1025" type="#_x0000_t75" style="width:265.4pt;height:59.45pt" o:ole="">
                   <v:imagedata r:id="rId8" o:title=""/>
                 </v:shape>
-                <o:OLEObject Type="Embed" ProgID="CorelDRAW.Graphic.9" ShapeID="_x0000_i1025" DrawAspect="Content" ObjectID="_1526994868" r:id="rId9"/>
+                <o:OLEObject Type="Embed" ProgID="CorelDRAW.Graphic.9" ShapeID="_x0000_i1025" DrawAspect="Content" ObjectID="_1526995825" r:id="rId9"/>
               </w:object>
             </w:r>
           </w:p>
         </w:tc>
       </w:tr>
       <w:tr>
-        <w:tblPrEx>
-          <w:tblCellMar>
-            <w:top w:w="0" w:type="dxa"/>
-            <w:bottom w:w="0" w:type="dxa"/>
-          </w:tblCellMar>
-        </w:tblPrEx>
         <w:tc>
           <w:tcPr>
             <w:tcW w:w="1134" w:type="dxa"/>
@@ -186,7 +174,10 @@
               <w:t xml:space="preserve">specjalność: </w:t>
             </w:r>
             <w:r>
-              <w:t>Internetowe Technologie Mobilne</w:t>
+              <w:t>Internet i</w:t>
+            </w:r>
+            <w:r>
+              <w:t xml:space="preserve"> Technologie Mobilne</w:t>
             </w:r>
           </w:p>
           <w:p>
@@ -249,7 +240,23 @@
                 <w:sz w:val="32"/>
                 <w:szCs w:val="32"/>
               </w:rPr>
-              <w:t>Webowy system do automatycznego gromadzenia korpusów tekstu z Internetu i ich ręcznej anotacji meta danymi</w:t>
+              <w:t xml:space="preserve">Webowy system do automatycznego gromadzenia korpusów tekstu z Internetu i </w:t>
+            </w:r>
+            <w:r>
+              <w:rPr>
+                <w:b/>
+                <w:sz w:val="32"/>
+                <w:szCs w:val="32"/>
+              </w:rPr>
+              <w:t>ich ręcznej anotacji meta-</w:t>
+            </w:r>
+            <w:r>
+              <w:rPr>
+                <w:b/>
+                <w:sz w:val="32"/>
+                <w:szCs w:val="32"/>
+              </w:rPr>
+              <w:t>danymi</w:t>
             </w:r>
           </w:p>
           <w:p>
@@ -293,13 +300,15 @@
               <w:jc w:val="right"/>
               <w:rPr>
                 <w:b/>
-                <w:sz w:val="22"/>
+                <w:sz w:val="20"/>
+                <w:szCs w:val="20"/>
               </w:rPr>
             </w:pPr>
             <w:r>
               <w:rPr>
                 <w:b/>
-                <w:sz w:val="22"/>
+                <w:sz w:val="20"/>
+                <w:szCs w:val="20"/>
               </w:rPr>
               <w:t>słowa kluczowe:</w:t>
             </w:r>
@@ -309,12 +318,14 @@
               <w:pStyle w:val="Bezodstpw"/>
               <w:jc w:val="right"/>
               <w:rPr>
-                <w:sz w:val="22"/>
-              </w:rPr>
-            </w:pPr>
-            <w:r>
-              <w:rPr>
-                <w:sz w:val="22"/>
+                <w:sz w:val="20"/>
+                <w:szCs w:val="20"/>
+              </w:rPr>
+            </w:pPr>
+            <w:r>
+              <w:rPr>
+                <w:sz w:val="20"/>
+                <w:szCs w:val="20"/>
               </w:rPr>
               <w:t>korpus językowy</w:t>
             </w:r>
@@ -324,12 +335,14 @@
               <w:pStyle w:val="Bezodstpw"/>
               <w:jc w:val="right"/>
               <w:rPr>
-                <w:sz w:val="22"/>
-              </w:rPr>
-            </w:pPr>
-            <w:r>
-              <w:rPr>
-                <w:sz w:val="22"/>
+                <w:sz w:val="20"/>
+                <w:szCs w:val="20"/>
+              </w:rPr>
+            </w:pPr>
+            <w:r>
+              <w:rPr>
+                <w:sz w:val="20"/>
+                <w:szCs w:val="20"/>
               </w:rPr>
               <w:t>algorytm selektorowy</w:t>
             </w:r>
@@ -339,12 +352,14 @@
               <w:pStyle w:val="Bezodstpw"/>
               <w:jc w:val="right"/>
               <w:rPr>
-                <w:sz w:val="22"/>
-              </w:rPr>
-            </w:pPr>
-            <w:r>
-              <w:rPr>
-                <w:sz w:val="22"/>
+                <w:sz w:val="20"/>
+                <w:szCs w:val="20"/>
+              </w:rPr>
+            </w:pPr>
+            <w:r>
+              <w:rPr>
+                <w:sz w:val="20"/>
+                <w:szCs w:val="20"/>
               </w:rPr>
               <w:t>algorytm pozycyjny</w:t>
             </w:r>
@@ -354,19 +369,15 @@
               <w:pStyle w:val="Bezodstpw"/>
               <w:rPr>
                 <w:b/>
-                <w:sz w:val="22"/>
-              </w:rPr>
-            </w:pPr>
-            <w:r>
-              <w:rPr>
-                <w:sz w:val="22"/>
-              </w:rPr>
-              <w:t xml:space="preserve">          </w:t>
-            </w:r>
+                <w:sz w:val="20"/>
+                <w:szCs w:val="20"/>
+              </w:rPr>
+            </w:pPr>
             <w:r>
               <w:rPr>
                 <w:b/>
-                <w:sz w:val="22"/>
+                <w:sz w:val="20"/>
+                <w:szCs w:val="20"/>
               </w:rPr>
               <w:t>krótkie streszczenie:</w:t>
             </w:r>
@@ -374,13 +385,23 @@
           <w:p>
             <w:pPr>
               <w:rPr>
-                <w:sz w:val="22"/>
-                <w:lang w:eastAsia="pl-PL"/>
-              </w:rPr>
-            </w:pPr>
-            <w:r>
-              <w:rPr>
-                <w:sz w:val="22"/>
+                <w:sz w:val="20"/>
+                <w:szCs w:val="20"/>
+                <w:lang w:eastAsia="pl-PL"/>
+              </w:rPr>
+            </w:pPr>
+            <w:r>
+              <w:rPr>
+                <w:sz w:val="20"/>
+                <w:szCs w:val="20"/>
+                <w:lang w:eastAsia="pl-PL"/>
+              </w:rPr>
+              <w:tab/>
+            </w:r>
+            <w:r>
+              <w:rPr>
+                <w:sz w:val="20"/>
+                <w:szCs w:val="20"/>
                 <w:lang w:eastAsia="pl-PL"/>
               </w:rPr>
               <w:t>Celem tej pracy jest opisanie rozwiązania problemu, jakim jest skonstruowanie narzędzia do ekstrakcji korpusów lingwistycznych z zasobów internetowych, jak na przykład blogi, strony informacyjne, itp. Narzędzie to ma być przystępne dla użytkownika nieobytego w technologiach informatycznych. Przedstawię jakie rozwiązania do tej pory się pojawiły, moją propozycja rozwiązania problemu oraz analizę, czy moje rozwiązanie faktycznie może być aplikowane do tego problemu.</w:t>
@@ -426,12 +447,6 @@
               <w:gridCol w:w="1564"/>
             </w:tblGrid>
             <w:tr>
-              <w:tblPrEx>
-                <w:tblCellMar>
-                  <w:top w:w="0" w:type="dxa"/>
-                  <w:bottom w:w="0" w:type="dxa"/>
-                </w:tblCellMar>
-              </w:tblPrEx>
               <w:trPr>
                 <w:cantSplit/>
               </w:trPr>
@@ -533,12 +548,6 @@
               </w:tc>
             </w:tr>
             <w:tr>
-              <w:tblPrEx>
-                <w:tblCellMar>
-                  <w:top w:w="0" w:type="dxa"/>
-                  <w:bottom w:w="0" w:type="dxa"/>
-                </w:tblCellMar>
-              </w:tblPrEx>
               <w:trPr>
                 <w:cantSplit/>
               </w:trPr>
@@ -778,12 +787,6 @@
               <w:gridCol w:w="2582"/>
             </w:tblGrid>
             <w:tr>
-              <w:tblPrEx>
-                <w:tblCellMar>
-                  <w:top w:w="0" w:type="dxa"/>
-                  <w:bottom w:w="0" w:type="dxa"/>
-                </w:tblCellMar>
-              </w:tblPrEx>
               <w:tc>
                 <w:tcPr>
                   <w:tcW w:w="2582" w:type="dxa"/>
@@ -816,12 +819,6 @@
         </w:tc>
       </w:tr>
       <w:tr>
-        <w:tblPrEx>
-          <w:tblCellMar>
-            <w:top w:w="0" w:type="dxa"/>
-            <w:bottom w:w="0" w:type="dxa"/>
-          </w:tblCellMar>
-        </w:tblPrEx>
         <w:trPr>
           <w:cantSplit/>
           <w:trHeight w:val="571"/>
@@ -953,6 +950,7 @@
           <w:b/>
           <w:bCs/>
         </w:rPr>
+        <w:lastRenderedPageBreak/>
         <w:br w:type="page"/>
       </w:r>
     </w:p>
@@ -1007,7 +1005,7 @@
           <w:r>
             <w:fldChar w:fldCharType="separate"/>
           </w:r>
-          <w:hyperlink w:anchor="_Toc453250790" w:history="1">
+          <w:hyperlink w:anchor="_Toc453253487" w:history="1">
             <w:r>
               <w:rPr>
                 <w:rStyle w:val="Hipercze"/>
@@ -1034,7 +1032,7 @@
                 <w:noProof/>
                 <w:webHidden/>
               </w:rPr>
-              <w:instrText xml:space="preserve"> PAGEREF _Toc453250790 \h </w:instrText>
+              <w:instrText xml:space="preserve"> PAGEREF _Toc453253487 \h </w:instrText>
             </w:r>
             <w:r>
               <w:rPr>
@@ -1054,7 +1052,7 @@
                 <w:noProof/>
                 <w:webHidden/>
               </w:rPr>
-              <w:t>4</w:t>
+              <w:t>6</w:t>
             </w:r>
             <w:r>
               <w:rPr>
@@ -1078,7 +1076,7 @@
               <w:lang w:eastAsia="pl-PL"/>
             </w:rPr>
           </w:pPr>
-          <w:hyperlink w:anchor="_Toc453250791" w:history="1">
+          <w:hyperlink w:anchor="_Toc453253488" w:history="1">
             <w:r>
               <w:rPr>
                 <w:rStyle w:val="Hipercze"/>
@@ -1105,7 +1103,7 @@
                 <w:noProof/>
                 <w:webHidden/>
               </w:rPr>
-              <w:instrText xml:space="preserve"> PAGEREF _Toc453250791 \h </w:instrText>
+              <w:instrText xml:space="preserve"> PAGEREF _Toc453253488 \h </w:instrText>
             </w:r>
             <w:r>
               <w:rPr>
@@ -1125,7 +1123,7 @@
                 <w:noProof/>
                 <w:webHidden/>
               </w:rPr>
-              <w:t>7</w:t>
+              <w:t>9</w:t>
             </w:r>
             <w:r>
               <w:rPr>
@@ -1149,7 +1147,7 @@
               <w:lang w:eastAsia="pl-PL"/>
             </w:rPr>
           </w:pPr>
-          <w:hyperlink w:anchor="_Toc453250792" w:history="1">
+          <w:hyperlink w:anchor="_Toc453253489" w:history="1">
             <w:r>
               <w:rPr>
                 <w:rStyle w:val="Hipercze"/>
@@ -1176,7 +1174,7 @@
                 <w:noProof/>
                 <w:webHidden/>
               </w:rPr>
-              <w:instrText xml:space="preserve"> PAGEREF _Toc453250792 \h </w:instrText>
+              <w:instrText xml:space="preserve"> PAGEREF _Toc453253489 \h </w:instrText>
             </w:r>
             <w:r>
               <w:rPr>
@@ -1196,7 +1194,7 @@
                 <w:noProof/>
                 <w:webHidden/>
               </w:rPr>
-              <w:t>12</w:t>
+              <w:t>14</w:t>
             </w:r>
             <w:r>
               <w:rPr>
@@ -1220,7 +1218,7 @@
               <w:lang w:eastAsia="pl-PL"/>
             </w:rPr>
           </w:pPr>
-          <w:hyperlink w:anchor="_Toc453250793" w:history="1">
+          <w:hyperlink w:anchor="_Toc453253490" w:history="1">
             <w:r>
               <w:rPr>
                 <w:rStyle w:val="Hipercze"/>
@@ -1247,7 +1245,7 @@
                 <w:noProof/>
                 <w:webHidden/>
               </w:rPr>
-              <w:instrText xml:space="preserve"> PAGEREF _Toc453250793 \h </w:instrText>
+              <w:instrText xml:space="preserve"> PAGEREF _Toc453253490 \h </w:instrText>
             </w:r>
             <w:r>
               <w:rPr>
@@ -1267,7 +1265,7 @@
                 <w:noProof/>
                 <w:webHidden/>
               </w:rPr>
-              <w:t>14</w:t>
+              <w:t>16</w:t>
             </w:r>
             <w:r>
               <w:rPr>
@@ -1291,7 +1289,7 @@
               <w:lang w:eastAsia="pl-PL"/>
             </w:rPr>
           </w:pPr>
-          <w:hyperlink w:anchor="_Toc453250794" w:history="1">
+          <w:hyperlink w:anchor="_Toc453253491" w:history="1">
             <w:r>
               <w:rPr>
                 <w:rStyle w:val="Hipercze"/>
@@ -1318,7 +1316,7 @@
                 <w:noProof/>
                 <w:webHidden/>
               </w:rPr>
-              <w:instrText xml:space="preserve"> PAGEREF _Toc453250794 \h </w:instrText>
+              <w:instrText xml:space="preserve"> PAGEREF _Toc453253491 \h </w:instrText>
             </w:r>
             <w:r>
               <w:rPr>
@@ -1338,7 +1336,7 @@
                 <w:noProof/>
                 <w:webHidden/>
               </w:rPr>
-              <w:t>14</w:t>
+              <w:t>16</w:t>
             </w:r>
             <w:r>
               <w:rPr>
@@ -1362,7 +1360,7 @@
               <w:lang w:eastAsia="pl-PL"/>
             </w:rPr>
           </w:pPr>
-          <w:hyperlink w:anchor="_Toc453250795" w:history="1">
+          <w:hyperlink w:anchor="_Toc453253492" w:history="1">
             <w:r>
               <w:rPr>
                 <w:rStyle w:val="Hipercze"/>
@@ -1389,7 +1387,7 @@
                 <w:noProof/>
                 <w:webHidden/>
               </w:rPr>
-              <w:instrText xml:space="preserve"> PAGEREF _Toc453250795 \h </w:instrText>
+              <w:instrText xml:space="preserve"> PAGEREF _Toc453253492 \h </w:instrText>
             </w:r>
             <w:r>
               <w:rPr>
@@ -1409,7 +1407,7 @@
                 <w:noProof/>
                 <w:webHidden/>
               </w:rPr>
-              <w:t>14</w:t>
+              <w:t>16</w:t>
             </w:r>
             <w:r>
               <w:rPr>
@@ -1433,7 +1431,7 @@
               <w:lang w:eastAsia="pl-PL"/>
             </w:rPr>
           </w:pPr>
-          <w:hyperlink w:anchor="_Toc453250796" w:history="1">
+          <w:hyperlink w:anchor="_Toc453253493" w:history="1">
             <w:r>
               <w:rPr>
                 <w:rStyle w:val="Hipercze"/>
@@ -1460,7 +1458,7 @@
                 <w:noProof/>
                 <w:webHidden/>
               </w:rPr>
-              <w:instrText xml:space="preserve"> PAGEREF _Toc453250796 \h </w:instrText>
+              <w:instrText xml:space="preserve"> PAGEREF _Toc453253493 \h </w:instrText>
             </w:r>
             <w:r>
               <w:rPr>
@@ -1480,7 +1478,7 @@
                 <w:noProof/>
                 <w:webHidden/>
               </w:rPr>
-              <w:t>14</w:t>
+              <w:t>16</w:t>
             </w:r>
             <w:r>
               <w:rPr>
@@ -1504,7 +1502,7 @@
               <w:lang w:eastAsia="pl-PL"/>
             </w:rPr>
           </w:pPr>
-          <w:hyperlink w:anchor="_Toc453250797" w:history="1">
+          <w:hyperlink w:anchor="_Toc453253494" w:history="1">
             <w:r>
               <w:rPr>
                 <w:rStyle w:val="Hipercze"/>
@@ -1531,7 +1529,7 @@
                 <w:noProof/>
                 <w:webHidden/>
               </w:rPr>
-              <w:instrText xml:space="preserve"> PAGEREF _Toc453250797 \h </w:instrText>
+              <w:instrText xml:space="preserve"> PAGEREF _Toc453253494 \h </w:instrText>
             </w:r>
             <w:r>
               <w:rPr>
@@ -1551,7 +1549,7 @@
                 <w:noProof/>
                 <w:webHidden/>
               </w:rPr>
-              <w:t>16</w:t>
+              <w:t>18</w:t>
             </w:r>
             <w:r>
               <w:rPr>
@@ -1575,7 +1573,7 @@
               <w:lang w:eastAsia="pl-PL"/>
             </w:rPr>
           </w:pPr>
-          <w:hyperlink w:anchor="_Toc453250798" w:history="1">
+          <w:hyperlink w:anchor="_Toc453253495" w:history="1">
             <w:r>
               <w:rPr>
                 <w:rStyle w:val="Hipercze"/>
@@ -1602,7 +1600,7 @@
                 <w:noProof/>
                 <w:webHidden/>
               </w:rPr>
-              <w:instrText xml:space="preserve"> PAGEREF _Toc453250798 \h </w:instrText>
+              <w:instrText xml:space="preserve"> PAGEREF _Toc453253495 \h </w:instrText>
             </w:r>
             <w:r>
               <w:rPr>
@@ -1622,7 +1620,7 @@
                 <w:noProof/>
                 <w:webHidden/>
               </w:rPr>
-              <w:t>24</w:t>
+              <w:t>26</w:t>
             </w:r>
             <w:r>
               <w:rPr>
@@ -1646,7 +1644,7 @@
               <w:lang w:eastAsia="pl-PL"/>
             </w:rPr>
           </w:pPr>
-          <w:hyperlink w:anchor="_Toc453250799" w:history="1">
+          <w:hyperlink w:anchor="_Toc453253496" w:history="1">
             <w:r>
               <w:rPr>
                 <w:rStyle w:val="Hipercze"/>
@@ -1673,7 +1671,7 @@
                 <w:noProof/>
                 <w:webHidden/>
               </w:rPr>
-              <w:instrText xml:space="preserve"> PAGEREF _Toc453250799 \h </w:instrText>
+              <w:instrText xml:space="preserve"> PAGEREF _Toc453253496 \h </w:instrText>
             </w:r>
             <w:r>
               <w:rPr>
@@ -1693,7 +1691,7 @@
                 <w:noProof/>
                 <w:webHidden/>
               </w:rPr>
-              <w:t>24</w:t>
+              <w:t>26</w:t>
             </w:r>
             <w:r>
               <w:rPr>
@@ -1717,7 +1715,7 @@
               <w:lang w:eastAsia="pl-PL"/>
             </w:rPr>
           </w:pPr>
-          <w:hyperlink w:anchor="_Toc453250800" w:history="1">
+          <w:hyperlink w:anchor="_Toc453253497" w:history="1">
             <w:r>
               <w:rPr>
                 <w:rStyle w:val="Hipercze"/>
@@ -1744,7 +1742,7 @@
                 <w:noProof/>
                 <w:webHidden/>
               </w:rPr>
-              <w:instrText xml:space="preserve"> PAGEREF _Toc453250800 \h </w:instrText>
+              <w:instrText xml:space="preserve"> PAGEREF _Toc453253497 \h </w:instrText>
             </w:r>
             <w:r>
               <w:rPr>
@@ -1764,7 +1762,7 @@
                 <w:noProof/>
                 <w:webHidden/>
               </w:rPr>
-              <w:t>25</w:t>
+              <w:t>27</w:t>
             </w:r>
             <w:r>
               <w:rPr>
@@ -1788,7 +1786,7 @@
               <w:lang w:eastAsia="pl-PL"/>
             </w:rPr>
           </w:pPr>
-          <w:hyperlink w:anchor="_Toc453250801" w:history="1">
+          <w:hyperlink w:anchor="_Toc453253498" w:history="1">
             <w:r>
               <w:rPr>
                 <w:rStyle w:val="Hipercze"/>
@@ -1815,7 +1813,7 @@
                 <w:noProof/>
                 <w:webHidden/>
               </w:rPr>
-              <w:instrText xml:space="preserve"> PAGEREF _Toc453250801 \h </w:instrText>
+              <w:instrText xml:space="preserve"> PAGEREF _Toc453253498 \h </w:instrText>
             </w:r>
             <w:r>
               <w:rPr>
@@ -1835,7 +1833,7 @@
                 <w:noProof/>
                 <w:webHidden/>
               </w:rPr>
-              <w:t>26</w:t>
+              <w:t>28</w:t>
             </w:r>
             <w:r>
               <w:rPr>
@@ -1859,7 +1857,7 @@
               <w:lang w:eastAsia="pl-PL"/>
             </w:rPr>
           </w:pPr>
-          <w:hyperlink w:anchor="_Toc453250802" w:history="1">
+          <w:hyperlink w:anchor="_Toc453253499" w:history="1">
             <w:r>
               <w:rPr>
                 <w:rStyle w:val="Hipercze"/>
@@ -1886,7 +1884,7 @@
                 <w:noProof/>
                 <w:webHidden/>
               </w:rPr>
-              <w:instrText xml:space="preserve"> PAGEREF _Toc453250802 \h </w:instrText>
+              <w:instrText xml:space="preserve"> PAGEREF _Toc453253499 \h </w:instrText>
             </w:r>
             <w:r>
               <w:rPr>
@@ -1906,7 +1904,7 @@
                 <w:noProof/>
                 <w:webHidden/>
               </w:rPr>
-              <w:t>26</w:t>
+              <w:t>28</w:t>
             </w:r>
             <w:r>
               <w:rPr>
@@ -1930,7 +1928,7 @@
               <w:lang w:eastAsia="pl-PL"/>
             </w:rPr>
           </w:pPr>
-          <w:hyperlink w:anchor="_Toc453250803" w:history="1">
+          <w:hyperlink w:anchor="_Toc453253500" w:history="1">
             <w:r>
               <w:rPr>
                 <w:rStyle w:val="Hipercze"/>
@@ -1957,7 +1955,7 @@
                 <w:noProof/>
                 <w:webHidden/>
               </w:rPr>
-              <w:instrText xml:space="preserve"> PAGEREF _Toc453250803 \h </w:instrText>
+              <w:instrText xml:space="preserve"> PAGEREF _Toc453253500 \h </w:instrText>
             </w:r>
             <w:r>
               <w:rPr>
@@ -1977,7 +1975,7 @@
                 <w:noProof/>
                 <w:webHidden/>
               </w:rPr>
-              <w:t>28</w:t>
+              <w:t>30</w:t>
             </w:r>
             <w:r>
               <w:rPr>
@@ -2001,7 +1999,7 @@
               <w:lang w:eastAsia="pl-PL"/>
             </w:rPr>
           </w:pPr>
-          <w:hyperlink w:anchor="_Toc453250804" w:history="1">
+          <w:hyperlink w:anchor="_Toc453253501" w:history="1">
             <w:r>
               <w:rPr>
                 <w:rStyle w:val="Hipercze"/>
@@ -2028,7 +2026,7 @@
                 <w:noProof/>
                 <w:webHidden/>
               </w:rPr>
-              <w:instrText xml:space="preserve"> PAGEREF _Toc453250804 \h </w:instrText>
+              <w:instrText xml:space="preserve"> PAGEREF _Toc453253501 \h </w:instrText>
             </w:r>
             <w:r>
               <w:rPr>
@@ -2048,7 +2046,7 @@
                 <w:noProof/>
                 <w:webHidden/>
               </w:rPr>
-              <w:t>30</w:t>
+              <w:t>32</w:t>
             </w:r>
             <w:r>
               <w:rPr>
@@ -2072,7 +2070,7 @@
               <w:lang w:eastAsia="pl-PL"/>
             </w:rPr>
           </w:pPr>
-          <w:hyperlink w:anchor="_Toc453250805" w:history="1">
+          <w:hyperlink w:anchor="_Toc453253502" w:history="1">
             <w:r>
               <w:rPr>
                 <w:rStyle w:val="Hipercze"/>
@@ -2099,7 +2097,7 @@
                 <w:noProof/>
                 <w:webHidden/>
               </w:rPr>
-              <w:instrText xml:space="preserve"> PAGEREF _Toc453250805 \h </w:instrText>
+              <w:instrText xml:space="preserve"> PAGEREF _Toc453253502 \h </w:instrText>
             </w:r>
             <w:r>
               <w:rPr>
@@ -2119,7 +2117,7 @@
                 <w:noProof/>
                 <w:webHidden/>
               </w:rPr>
-              <w:t>33</w:t>
+              <w:t>35</w:t>
             </w:r>
             <w:r>
               <w:rPr>
@@ -2152,6 +2150,27 @@
     </w:p>
     <w:p>
       <w:pPr>
+        <w:jc w:val="left"/>
+        <w:rPr>
+          <w:b/>
+          <w:sz w:val="28"/>
+          <w:szCs w:val="28"/>
+          <w:lang w:eastAsia="pl-PL"/>
+        </w:rPr>
+      </w:pPr>
+      <w:r>
+        <w:rPr>
+          <w:b/>
+          <w:sz w:val="28"/>
+          <w:szCs w:val="28"/>
+          <w:lang w:eastAsia="pl-PL"/>
+        </w:rPr>
+        <w:lastRenderedPageBreak/>
+        <w:br w:type="page"/>
+      </w:r>
+    </w:p>
+    <w:p>
+      <w:pPr>
         <w:rPr>
           <w:b/>
           <w:sz w:val="28"/>
@@ -2436,7 +2455,7 @@
       <w:pPr>
         <w:pStyle w:val="Nagwek1"/>
       </w:pPr>
-      <w:bookmarkStart w:id="0" w:name="_Toc453250790"/>
+      <w:bookmarkStart w:id="0" w:name="_Toc453253487"/>
       <w:r>
         <w:lastRenderedPageBreak/>
         <w:t xml:space="preserve">1. </w:t>
@@ -2915,7 +2934,7 @@
       <w:pPr>
         <w:pStyle w:val="Nagwek1"/>
       </w:pPr>
-      <w:bookmarkStart w:id="1" w:name="_Toc453250791"/>
+      <w:bookmarkStart w:id="1" w:name="_Toc453253488"/>
       <w:r>
         <w:lastRenderedPageBreak/>
         <w:t xml:space="preserve">2. </w:t>
@@ -3848,7 +3867,7 @@
       <w:pPr>
         <w:pStyle w:val="Nagwek1"/>
       </w:pPr>
-      <w:bookmarkStart w:id="2" w:name="_Toc453250792"/>
+      <w:bookmarkStart w:id="2" w:name="_Toc453253489"/>
       <w:r>
         <w:lastRenderedPageBreak/>
         <w:t xml:space="preserve">3. </w:t>
@@ -4166,7 +4185,7 @@
       <w:pPr>
         <w:pStyle w:val="Nagwek1"/>
       </w:pPr>
-      <w:bookmarkStart w:id="3" w:name="_Toc453250793"/>
+      <w:bookmarkStart w:id="3" w:name="_Toc453253490"/>
       <w:r>
         <w:lastRenderedPageBreak/>
         <w:t xml:space="preserve">4. </w:t>
@@ -4225,7 +4244,7 @@
       <w:pPr>
         <w:pStyle w:val="Nagwek2"/>
       </w:pPr>
-      <w:bookmarkStart w:id="4" w:name="_Toc453250794"/>
+      <w:bookmarkStart w:id="4" w:name="_Toc453253491"/>
       <w:r>
         <w:t xml:space="preserve">4.1. </w:t>
       </w:r>
@@ -4253,7 +4272,7 @@
       <w:pPr>
         <w:pStyle w:val="Nagwek2"/>
       </w:pPr>
-      <w:bookmarkStart w:id="5" w:name="_Toc453250795"/>
+      <w:bookmarkStart w:id="5" w:name="_Toc453253492"/>
       <w:r>
         <w:t xml:space="preserve">4.2. </w:t>
       </w:r>
@@ -4406,7 +4425,7 @@
       <w:pPr>
         <w:pStyle w:val="Nagwek2"/>
       </w:pPr>
-      <w:bookmarkStart w:id="6" w:name="_Toc453250796"/>
+      <w:bookmarkStart w:id="6" w:name="_Toc453253493"/>
       <w:r>
         <w:t xml:space="preserve">4.3. </w:t>
       </w:r>
@@ -4780,7 +4799,7 @@
       <w:pPr>
         <w:pStyle w:val="Nagwek2"/>
       </w:pPr>
-      <w:bookmarkStart w:id="7" w:name="_Toc453250797"/>
+      <w:bookmarkStart w:id="7" w:name="_Toc453253494"/>
       <w:r>
         <w:t xml:space="preserve">4.4. </w:t>
       </w:r>
@@ -6110,7 +6129,7 @@
       <w:pPr>
         <w:pStyle w:val="Nagwek1"/>
       </w:pPr>
-      <w:bookmarkStart w:id="8" w:name="_Toc453250798"/>
+      <w:bookmarkStart w:id="8" w:name="_Toc453253495"/>
       <w:r>
         <w:lastRenderedPageBreak/>
         <w:t xml:space="preserve">5. </w:t>
@@ -6176,7 +6195,7 @@
       <w:pPr>
         <w:pStyle w:val="Nagwek2"/>
       </w:pPr>
-      <w:bookmarkStart w:id="9" w:name="_Toc453250799"/>
+      <w:bookmarkStart w:id="9" w:name="_Toc453253496"/>
       <w:r>
         <w:t xml:space="preserve">5.1. </w:t>
       </w:r>
@@ -6256,7 +6275,7 @@
       <w:pPr>
         <w:pStyle w:val="Nagwek2"/>
       </w:pPr>
-      <w:bookmarkStart w:id="10" w:name="_Toc453250800"/>
+      <w:bookmarkStart w:id="10" w:name="_Toc453253497"/>
       <w:r>
         <w:t xml:space="preserve">5.2. </w:t>
       </w:r>
@@ -6679,7 +6698,7 @@
       <w:pPr>
         <w:pStyle w:val="Nagwek2"/>
       </w:pPr>
-      <w:bookmarkStart w:id="11" w:name="_Toc453250801"/>
+      <w:bookmarkStart w:id="11" w:name="_Toc453253498"/>
       <w:r>
         <w:t xml:space="preserve">5.3. </w:t>
       </w:r>
@@ -6871,7 +6890,7 @@
           <w:szCs w:val="32"/>
         </w:rPr>
       </w:pPr>
-      <w:bookmarkStart w:id="12" w:name="_Toc453250802"/>
+      <w:bookmarkStart w:id="12" w:name="_Toc453253499"/>
       <w:r>
         <w:t xml:space="preserve">5.4. </w:t>
       </w:r>
@@ -6947,7 +6966,7 @@
       <w:pPr>
         <w:pStyle w:val="Nagwek1"/>
       </w:pPr>
-      <w:bookmarkStart w:id="13" w:name="_Toc453250803"/>
+      <w:bookmarkStart w:id="13" w:name="_Toc453253500"/>
       <w:r>
         <w:lastRenderedPageBreak/>
         <w:t xml:space="preserve">6. </w:t>
@@ -7190,7 +7209,7 @@
       <w:pPr>
         <w:pStyle w:val="Nagwek1"/>
       </w:pPr>
-      <w:bookmarkStart w:id="14" w:name="_Toc453250804"/>
+      <w:bookmarkStart w:id="14" w:name="_Toc453253501"/>
       <w:r>
         <w:lastRenderedPageBreak/>
         <w:t xml:space="preserve">7. </w:t>
@@ -8065,7 +8084,7 @@
       <w:pPr>
         <w:pStyle w:val="Nagwek1"/>
       </w:pPr>
-      <w:bookmarkStart w:id="16" w:name="_Toc453250805"/>
+      <w:bookmarkStart w:id="16" w:name="_Toc453253502"/>
       <w:r>
         <w:lastRenderedPageBreak/>
         <w:t xml:space="preserve">8. </w:t>
@@ -19717,7 +19736,7 @@
   <a:extraClrSchemeLst/>
   <a:extLst>
     <a:ext uri="{05A4C25C-085E-4340-85A3-A5531E510DB2}">
-      <thm15:themeFamily xmlns="" xmlns:thm15="http://schemas.microsoft.com/office/thememl/2012/main" name="Office Theme" id="{62F939B6-93AF-4DB8-9C6B-D6C7DFDC589F}" vid="{4A3C46E8-61CC-4603-A589-7422A47A8E4A}"/>
+      <thm15:themeFamily xmlns:thm15="http://schemas.microsoft.com/office/thememl/2012/main" xmlns="" name="Office Theme" id="{62F939B6-93AF-4DB8-9C6B-D6C7DFDC589F}" vid="{4A3C46E8-61CC-4603-A589-7422A47A8E4A}"/>
     </a:ext>
   </a:extLst>
 </a:theme>

</xml_diff>